<commit_message>
Add GIT link to the documents
</commit_message>
<xml_diff>
--- a/Angular/quizApplicationangular/Documents/Phase4_Project.docx
+++ b/Angular/quizApplicationangular/Documents/Phase4_Project.docx
@@ -672,17 +672,13 @@
           <w:numId w:val="1"/>
         </w:numPr>
         <w:rPr>
-          <w:rFonts w:ascii="Helvetica" w:hAnsi="Helvetica" w:cs="Helvetica"/>
-          <w:sz w:val="21"/>
-          <w:szCs w:val="21"/>
-          <w:shd w:val="clear" w:color="auto" w:fill="FFFFFF"/>
-        </w:rPr>
-      </w:pPr>
-      <w:r>
-        <w:rPr>
-          <w:rFonts w:ascii="Helvetica" w:hAnsi="Helvetica" w:cs="Helvetica"/>
-          <w:sz w:val="21"/>
-          <w:szCs w:val="21"/>
+          <w:rFonts w:cstheme="minorHAnsi"/>
+          <w:shd w:val="clear" w:color="auto" w:fill="FFFFFF"/>
+        </w:rPr>
+      </w:pPr>
+      <w:r>
+        <w:rPr>
+          <w:rFonts w:cstheme="minorHAnsi"/>
           <w:shd w:val="clear" w:color="auto" w:fill="FFFFFF"/>
         </w:rPr>
         <w:t>At the home page of an application, the test is started.</w:t>
@@ -696,17 +692,13 @@
           <w:numId w:val="1"/>
         </w:numPr>
         <w:rPr>
-          <w:rFonts w:ascii="Helvetica" w:hAnsi="Helvetica" w:cs="Helvetica"/>
-          <w:sz w:val="21"/>
-          <w:szCs w:val="21"/>
-          <w:shd w:val="clear" w:color="auto" w:fill="FFFFFF"/>
-        </w:rPr>
-      </w:pPr>
-      <w:r>
-        <w:rPr>
-          <w:rFonts w:ascii="Helvetica" w:hAnsi="Helvetica" w:cs="Helvetica"/>
-          <w:sz w:val="21"/>
-          <w:szCs w:val="21"/>
+          <w:rFonts w:cstheme="minorHAnsi"/>
+          <w:shd w:val="clear" w:color="auto" w:fill="FFFFFF"/>
+        </w:rPr>
+      </w:pPr>
+      <w:r>
+        <w:rPr>
+          <w:rFonts w:cstheme="minorHAnsi"/>
           <w:shd w:val="clear" w:color="auto" w:fill="FFFFFF"/>
         </w:rPr>
         <w:t>We get 10 points for the right answer and -5 after we give incorrect answer.</w:t>
@@ -720,17 +712,13 @@
           <w:numId w:val="1"/>
         </w:numPr>
         <w:rPr>
-          <w:rFonts w:ascii="Helvetica" w:hAnsi="Helvetica" w:cs="Helvetica"/>
-          <w:sz w:val="21"/>
-          <w:szCs w:val="21"/>
-          <w:shd w:val="clear" w:color="auto" w:fill="FFFFFF"/>
-        </w:rPr>
-      </w:pPr>
-      <w:r>
-        <w:rPr>
-          <w:rFonts w:ascii="Helvetica" w:hAnsi="Helvetica" w:cs="Helvetica"/>
-          <w:sz w:val="21"/>
-          <w:szCs w:val="21"/>
+          <w:rFonts w:cstheme="minorHAnsi"/>
+          <w:shd w:val="clear" w:color="auto" w:fill="FFFFFF"/>
+        </w:rPr>
+      </w:pPr>
+      <w:r>
+        <w:rPr>
+          <w:rFonts w:cstheme="minorHAnsi"/>
           <w:shd w:val="clear" w:color="auto" w:fill="FFFFFF"/>
         </w:rPr>
         <w:t>The test contains 10 Questions.</w:t>
@@ -744,17 +732,13 @@
           <w:numId w:val="1"/>
         </w:numPr>
         <w:rPr>
-          <w:rFonts w:ascii="Helvetica" w:hAnsi="Helvetica" w:cs="Helvetica"/>
-          <w:sz w:val="21"/>
-          <w:szCs w:val="21"/>
-          <w:shd w:val="clear" w:color="auto" w:fill="FFFFFF"/>
-        </w:rPr>
-      </w:pPr>
-      <w:r>
-        <w:rPr>
-          <w:rFonts w:ascii="Helvetica" w:hAnsi="Helvetica" w:cs="Helvetica"/>
-          <w:sz w:val="21"/>
-          <w:szCs w:val="21"/>
+          <w:rFonts w:cstheme="minorHAnsi"/>
+          <w:shd w:val="clear" w:color="auto" w:fill="FFFFFF"/>
+        </w:rPr>
+      </w:pPr>
+      <w:r>
+        <w:rPr>
+          <w:rFonts w:cstheme="minorHAnsi"/>
           <w:shd w:val="clear" w:color="auto" w:fill="FFFFFF"/>
         </w:rPr>
         <w:t>Each Question has one answer.</w:t>
@@ -768,17 +752,13 @@
           <w:numId w:val="1"/>
         </w:numPr>
         <w:rPr>
-          <w:rFonts w:ascii="Helvetica" w:hAnsi="Helvetica" w:cs="Helvetica"/>
-          <w:sz w:val="21"/>
-          <w:szCs w:val="21"/>
-          <w:shd w:val="clear" w:color="auto" w:fill="FFFFFF"/>
-        </w:rPr>
-      </w:pPr>
-      <w:r>
-        <w:rPr>
-          <w:rFonts w:ascii="Helvetica" w:hAnsi="Helvetica" w:cs="Helvetica"/>
-          <w:sz w:val="21"/>
-          <w:szCs w:val="21"/>
+          <w:rFonts w:cstheme="minorHAnsi"/>
+          <w:shd w:val="clear" w:color="auto" w:fill="FFFFFF"/>
+        </w:rPr>
+      </w:pPr>
+      <w:r>
+        <w:rPr>
+          <w:rFonts w:cstheme="minorHAnsi"/>
           <w:shd w:val="clear" w:color="auto" w:fill="FFFFFF"/>
         </w:rPr>
         <w:t>After answering the 10 questions, we can review the test</w:t>
@@ -792,17 +772,13 @@
           <w:numId w:val="1"/>
         </w:numPr>
         <w:rPr>
-          <w:rFonts w:ascii="Helvetica" w:hAnsi="Helvetica" w:cs="Helvetica"/>
-          <w:sz w:val="21"/>
-          <w:szCs w:val="21"/>
-          <w:shd w:val="clear" w:color="auto" w:fill="FFFFFF"/>
-        </w:rPr>
-      </w:pPr>
-      <w:r>
-        <w:rPr>
-          <w:rFonts w:ascii="Helvetica" w:hAnsi="Helvetica" w:cs="Helvetica"/>
-          <w:sz w:val="21"/>
-          <w:szCs w:val="21"/>
+          <w:rFonts w:cstheme="minorHAnsi"/>
+          <w:shd w:val="clear" w:color="auto" w:fill="FFFFFF"/>
+        </w:rPr>
+      </w:pPr>
+      <w:r>
+        <w:rPr>
+          <w:rFonts w:cstheme="minorHAnsi"/>
           <w:shd w:val="clear" w:color="auto" w:fill="FFFFFF"/>
         </w:rPr>
         <w:t>The Review consists of test score along with correct answer for the test.</w:t>
@@ -816,17 +792,13 @@
           <w:numId w:val="1"/>
         </w:numPr>
         <w:rPr>
-          <w:rFonts w:ascii="Helvetica" w:hAnsi="Helvetica" w:cs="Helvetica"/>
-          <w:sz w:val="21"/>
-          <w:szCs w:val="21"/>
-          <w:shd w:val="clear" w:color="auto" w:fill="FFFFFF"/>
-        </w:rPr>
-      </w:pPr>
-      <w:r>
-        <w:rPr>
-          <w:rFonts w:ascii="Helvetica" w:hAnsi="Helvetica" w:cs="Helvetica"/>
-          <w:sz w:val="21"/>
-          <w:szCs w:val="21"/>
+          <w:rFonts w:cstheme="minorHAnsi"/>
+          <w:shd w:val="clear" w:color="auto" w:fill="FFFFFF"/>
+        </w:rPr>
+      </w:pPr>
+      <w:r>
+        <w:rPr>
+          <w:rFonts w:cstheme="minorHAnsi"/>
           <w:shd w:val="clear" w:color="auto" w:fill="FFFFFF"/>
         </w:rPr>
         <w:t>After reviewing the test, one can retake the quiz.</w:t>
@@ -874,26 +846,20 @@
           <w:numId w:val="2"/>
         </w:numPr>
         <w:rPr>
-          <w:rFonts w:ascii="Helvetica" w:hAnsi="Helvetica" w:cs="Helvetica"/>
-          <w:sz w:val="21"/>
-          <w:szCs w:val="21"/>
-          <w:shd w:val="clear" w:color="auto" w:fill="FFFFFF"/>
-        </w:rPr>
-      </w:pPr>
-      <w:r>
-        <w:rPr>
-          <w:rFonts w:ascii="Helvetica" w:hAnsi="Helvetica" w:cs="Helvetica"/>
-          <w:sz w:val="21"/>
-          <w:szCs w:val="21"/>
+          <w:rFonts w:cstheme="minorHAnsi"/>
+          <w:shd w:val="clear" w:color="auto" w:fill="FFFFFF"/>
+        </w:rPr>
+      </w:pPr>
+      <w:r>
+        <w:rPr>
+          <w:rFonts w:cstheme="minorHAnsi"/>
           <w:shd w:val="clear" w:color="auto" w:fill="FFFFFF"/>
         </w:rPr>
         <w:t>L</w:t>
       </w:r>
       <w:r>
         <w:rPr>
-          <w:rFonts w:ascii="Helvetica" w:hAnsi="Helvetica" w:cs="Helvetica"/>
-          <w:sz w:val="21"/>
-          <w:szCs w:val="21"/>
+          <w:rFonts w:cstheme="minorHAnsi"/>
           <w:shd w:val="clear" w:color="auto" w:fill="FFFFFF"/>
         </w:rPr>
         <w:t xml:space="preserve">aunch the application (by using this command </w:t>
@@ -901,9 +867,7 @@
       <w:proofErr w:type="spellStart"/>
       <w:r>
         <w:rPr>
-          <w:rFonts w:ascii="Helvetica" w:hAnsi="Helvetica" w:cs="Helvetica"/>
-          <w:sz w:val="21"/>
-          <w:szCs w:val="21"/>
+          <w:rFonts w:cstheme="minorHAnsi"/>
           <w:shd w:val="clear" w:color="auto" w:fill="FFFFFF"/>
         </w:rPr>
         <w:t>ng</w:t>
@@ -911,27 +875,21 @@
       <w:proofErr w:type="spellEnd"/>
       <w:r>
         <w:rPr>
-          <w:rFonts w:ascii="Helvetica" w:hAnsi="Helvetica" w:cs="Helvetica"/>
-          <w:sz w:val="21"/>
-          <w:szCs w:val="21"/>
+          <w:rFonts w:cstheme="minorHAnsi"/>
           <w:shd w:val="clear" w:color="auto" w:fill="FFFFFF"/>
         </w:rPr>
         <w:t xml:space="preserve"> serve</w:t>
       </w:r>
       <w:r>
         <w:rPr>
-          <w:rFonts w:ascii="Helvetica" w:hAnsi="Helvetica" w:cs="Helvetica"/>
-          <w:sz w:val="21"/>
-          <w:szCs w:val="21"/>
+          <w:rFonts w:cstheme="minorHAnsi"/>
           <w:shd w:val="clear" w:color="auto" w:fill="FFFFFF"/>
         </w:rPr>
         <w:t xml:space="preserve"> --open</w:t>
       </w:r>
       <w:r>
         <w:rPr>
-          <w:rFonts w:ascii="Helvetica" w:hAnsi="Helvetica" w:cs="Helvetica"/>
-          <w:sz w:val="21"/>
-          <w:szCs w:val="21"/>
+          <w:rFonts w:cstheme="minorHAnsi"/>
           <w:shd w:val="clear" w:color="auto" w:fill="FFFFFF"/>
         </w:rPr>
         <w:t xml:space="preserve">) </w:t>
@@ -945,26 +903,20 @@
           <w:numId w:val="2"/>
         </w:numPr>
         <w:rPr>
-          <w:rFonts w:ascii="Helvetica" w:hAnsi="Helvetica" w:cs="Helvetica"/>
-          <w:sz w:val="21"/>
-          <w:szCs w:val="21"/>
-          <w:shd w:val="clear" w:color="auto" w:fill="FFFFFF"/>
-        </w:rPr>
-      </w:pPr>
-      <w:r>
-        <w:rPr>
-          <w:rFonts w:ascii="Helvetica" w:hAnsi="Helvetica" w:cs="Helvetica"/>
-          <w:sz w:val="21"/>
-          <w:szCs w:val="21"/>
+          <w:rFonts w:cstheme="minorHAnsi"/>
+          <w:shd w:val="clear" w:color="auto" w:fill="FFFFFF"/>
+        </w:rPr>
+      </w:pPr>
+      <w:r>
+        <w:rPr>
+          <w:rFonts w:cstheme="minorHAnsi"/>
           <w:shd w:val="clear" w:color="auto" w:fill="FFFFFF"/>
         </w:rPr>
         <w:t xml:space="preserve">Go to the browser and look for </w:t>
       </w:r>
       <w:r>
         <w:rPr>
-          <w:rFonts w:ascii="Helvetica" w:hAnsi="Helvetica" w:cs="Helvetica"/>
-          <w:sz w:val="21"/>
-          <w:szCs w:val="21"/>
+          <w:rFonts w:cstheme="minorHAnsi"/>
           <w:shd w:val="clear" w:color="auto" w:fill="FFFFFF"/>
         </w:rPr>
         <w:t xml:space="preserve">the </w:t>
@@ -972,9 +924,7 @@
       <w:proofErr w:type="spellStart"/>
       <w:r>
         <w:rPr>
-          <w:rFonts w:ascii="Helvetica" w:hAnsi="Helvetica" w:cs="Helvetica"/>
-          <w:sz w:val="21"/>
-          <w:szCs w:val="21"/>
+          <w:rFonts w:cstheme="minorHAnsi"/>
           <w:shd w:val="clear" w:color="auto" w:fill="FFFFFF"/>
         </w:rPr>
         <w:t>url</w:t>
@@ -982,9 +932,7 @@
       <w:proofErr w:type="spellEnd"/>
       <w:r>
         <w:rPr>
-          <w:rFonts w:ascii="Helvetica" w:hAnsi="Helvetica" w:cs="Helvetica"/>
-          <w:sz w:val="21"/>
-          <w:szCs w:val="21"/>
+          <w:rFonts w:cstheme="minorHAnsi"/>
           <w:shd w:val="clear" w:color="auto" w:fill="FFFFFF"/>
         </w:rPr>
         <w:t xml:space="preserve"> - </w:t>
@@ -993,9 +941,7 @@
         <w:r>
           <w:rPr>
             <w:rStyle w:val="Hyperlink"/>
-            <w:rFonts w:ascii="Helvetica" w:hAnsi="Helvetica" w:cs="Helvetica"/>
-            <w:sz w:val="21"/>
-            <w:szCs w:val="21"/>
+            <w:rFonts w:cstheme="minorHAnsi"/>
             <w:shd w:val="clear" w:color="auto" w:fill="FFFFFF"/>
           </w:rPr>
           <w:t>http://localhost:4200/</w:t>
@@ -1010,35 +956,27 @@
           <w:numId w:val="2"/>
         </w:numPr>
         <w:rPr>
-          <w:rFonts w:ascii="Helvetica" w:hAnsi="Helvetica" w:cs="Helvetica"/>
-          <w:sz w:val="21"/>
-          <w:szCs w:val="21"/>
-          <w:shd w:val="clear" w:color="auto" w:fill="FFFFFF"/>
-        </w:rPr>
-      </w:pPr>
-      <w:r>
-        <w:rPr>
-          <w:rFonts w:ascii="Helvetica" w:hAnsi="Helvetica" w:cs="Helvetica"/>
-          <w:sz w:val="21"/>
-          <w:szCs w:val="21"/>
+          <w:rFonts w:cstheme="minorHAnsi"/>
+          <w:shd w:val="clear" w:color="auto" w:fill="FFFFFF"/>
+        </w:rPr>
+      </w:pPr>
+      <w:r>
+        <w:rPr>
+          <w:rFonts w:cstheme="minorHAnsi"/>
           <w:shd w:val="clear" w:color="auto" w:fill="FFFFFF"/>
         </w:rPr>
         <w:t xml:space="preserve">You can see the </w:t>
       </w:r>
       <w:r>
         <w:rPr>
-          <w:rFonts w:ascii="Helvetica" w:hAnsi="Helvetica" w:cs="Helvetica"/>
-          <w:sz w:val="21"/>
-          <w:szCs w:val="21"/>
+          <w:rFonts w:cstheme="minorHAnsi"/>
           <w:shd w:val="clear" w:color="auto" w:fill="FFFFFF"/>
         </w:rPr>
         <w:t>home page of an application</w:t>
       </w:r>
       <w:r>
         <w:rPr>
-          <w:rFonts w:ascii="Helvetica" w:hAnsi="Helvetica" w:cs="Helvetica"/>
-          <w:sz w:val="21"/>
-          <w:szCs w:val="21"/>
+          <w:rFonts w:cstheme="minorHAnsi"/>
           <w:shd w:val="clear" w:color="auto" w:fill="FFFFFF"/>
         </w:rPr>
         <w:t>.</w:t>
@@ -1052,44 +990,34 @@
           <w:numId w:val="2"/>
         </w:numPr>
         <w:rPr>
-          <w:rFonts w:ascii="Helvetica" w:hAnsi="Helvetica" w:cs="Helvetica"/>
-          <w:sz w:val="21"/>
-          <w:szCs w:val="21"/>
-          <w:shd w:val="clear" w:color="auto" w:fill="FFFFFF"/>
-        </w:rPr>
-      </w:pPr>
-      <w:r>
-        <w:rPr>
-          <w:rFonts w:ascii="Helvetica" w:hAnsi="Helvetica" w:cs="Helvetica"/>
-          <w:sz w:val="21"/>
-          <w:szCs w:val="21"/>
+          <w:rFonts w:cstheme="minorHAnsi"/>
+          <w:shd w:val="clear" w:color="auto" w:fill="FFFFFF"/>
+        </w:rPr>
+      </w:pPr>
+      <w:r>
+        <w:rPr>
+          <w:rFonts w:cstheme="minorHAnsi"/>
           <w:shd w:val="clear" w:color="auto" w:fill="FFFFFF"/>
         </w:rPr>
         <w:t>you can attend the quiz</w:t>
       </w:r>
       <w:r>
         <w:rPr>
-          <w:rFonts w:ascii="Helvetica" w:hAnsi="Helvetica" w:cs="Helvetica"/>
-          <w:sz w:val="21"/>
-          <w:szCs w:val="21"/>
+          <w:rFonts w:cstheme="minorHAnsi"/>
           <w:shd w:val="clear" w:color="auto" w:fill="FFFFFF"/>
         </w:rPr>
         <w:t xml:space="preserve"> and</w:t>
       </w:r>
       <w:r>
         <w:rPr>
-          <w:rFonts w:ascii="Helvetica" w:hAnsi="Helvetica" w:cs="Helvetica"/>
-          <w:sz w:val="21"/>
-          <w:szCs w:val="21"/>
+          <w:rFonts w:cstheme="minorHAnsi"/>
           <w:shd w:val="clear" w:color="auto" w:fill="FFFFFF"/>
         </w:rPr>
         <w:t xml:space="preserve"> </w:t>
       </w:r>
       <w:r>
         <w:rPr>
-          <w:rFonts w:ascii="Helvetica" w:hAnsi="Helvetica" w:cs="Helvetica"/>
-          <w:sz w:val="21"/>
-          <w:szCs w:val="21"/>
+          <w:rFonts w:cstheme="minorHAnsi"/>
           <w:shd w:val="clear" w:color="auto" w:fill="FFFFFF"/>
         </w:rPr>
         <w:t>submit answer for 10 questions</w:t>
@@ -1103,26 +1031,20 @@
           <w:numId w:val="2"/>
         </w:numPr>
         <w:rPr>
-          <w:rFonts w:ascii="Helvetica" w:hAnsi="Helvetica" w:cs="Helvetica"/>
-          <w:sz w:val="21"/>
-          <w:szCs w:val="21"/>
-          <w:shd w:val="clear" w:color="auto" w:fill="FFFFFF"/>
-        </w:rPr>
-      </w:pPr>
-      <w:r>
-        <w:rPr>
-          <w:rFonts w:ascii="Helvetica" w:hAnsi="Helvetica" w:cs="Helvetica"/>
-          <w:sz w:val="21"/>
-          <w:szCs w:val="21"/>
+          <w:rFonts w:cstheme="minorHAnsi"/>
+          <w:shd w:val="clear" w:color="auto" w:fill="FFFFFF"/>
+        </w:rPr>
+      </w:pPr>
+      <w:r>
+        <w:rPr>
+          <w:rFonts w:cstheme="minorHAnsi"/>
           <w:shd w:val="clear" w:color="auto" w:fill="FFFFFF"/>
         </w:rPr>
         <w:t xml:space="preserve">In result page your score will be displayed </w:t>
       </w:r>
       <w:r>
         <w:rPr>
-          <w:rFonts w:ascii="Helvetica" w:hAnsi="Helvetica" w:cs="Helvetica"/>
-          <w:sz w:val="21"/>
-          <w:szCs w:val="21"/>
+          <w:rFonts w:cstheme="minorHAnsi"/>
           <w:shd w:val="clear" w:color="auto" w:fill="FFFFFF"/>
         </w:rPr>
         <w:t>along with answer for the questions.</w:t>
@@ -1136,26 +1058,65 @@
           <w:numId w:val="2"/>
         </w:numPr>
         <w:rPr>
-          <w:rFonts w:ascii="Helvetica" w:hAnsi="Helvetica" w:cs="Helvetica"/>
-          <w:sz w:val="21"/>
-          <w:szCs w:val="21"/>
-          <w:shd w:val="clear" w:color="auto" w:fill="FFFFFF"/>
-        </w:rPr>
-      </w:pPr>
-      <w:r>
-        <w:rPr>
-          <w:rFonts w:ascii="Helvetica" w:hAnsi="Helvetica" w:cs="Helvetica"/>
-          <w:sz w:val="21"/>
-          <w:szCs w:val="21"/>
+          <w:rFonts w:cstheme="minorHAnsi"/>
+          <w:shd w:val="clear" w:color="auto" w:fill="FFFFFF"/>
+        </w:rPr>
+      </w:pPr>
+      <w:r>
+        <w:rPr>
+          <w:rFonts w:cstheme="minorHAnsi"/>
           <w:shd w:val="clear" w:color="auto" w:fill="FFFFFF"/>
         </w:rPr>
         <w:t>You can retake the quiz by click on Retake button.</w:t>
       </w:r>
       <w:r>
         <w:rPr>
-          <w:rFonts w:ascii="Helvetica" w:hAnsi="Helvetica" w:cs="Helvetica"/>
-          <w:sz w:val="21"/>
-          <w:szCs w:val="21"/>
+          <w:rFonts w:cstheme="minorHAnsi"/>
+          <w:shd w:val="clear" w:color="auto" w:fill="FFFFFF"/>
+        </w:rPr>
+        <w:t xml:space="preserve"> </w:t>
+      </w:r>
+    </w:p>
+    <w:p>
+      <w:pPr>
+        <w:rPr>
+          <w:rFonts w:cstheme="minorHAnsi"/>
+          <w:b/>
+          <w:sz w:val="28"/>
+          <w:szCs w:val="28"/>
+          <w:shd w:val="clear" w:color="auto" w:fill="FFFFFF"/>
+        </w:rPr>
+      </w:pPr>
+      <w:r>
+        <w:rPr>
+          <w:rFonts w:cstheme="minorHAnsi"/>
+          <w:b/>
+          <w:sz w:val="28"/>
+          <w:szCs w:val="28"/>
+          <w:shd w:val="clear" w:color="auto" w:fill="FFFFFF"/>
+        </w:rPr>
+        <w:lastRenderedPageBreak/>
+        <w:t xml:space="preserve">Git Link to the Project: </w:t>
+      </w:r>
+      <w:hyperlink r:id="rId7" w:history="1">
+        <w:r>
+          <w:rPr>
+            <w:rStyle w:val="Hyperlink"/>
+            <w:rFonts w:cstheme="minorHAnsi"/>
+            <w:b/>
+            <w:sz w:val="28"/>
+            <w:szCs w:val="28"/>
+            <w:shd w:val="clear" w:color="auto" w:fill="FFFFFF"/>
+          </w:rPr>
+          <w:t>https://github.com/shailyjeet/fsd/tree/main/Angular/quizApplicationangular</w:t>
+        </w:r>
+      </w:hyperlink>
+      <w:r>
+        <w:rPr>
+          <w:rFonts w:cstheme="minorHAnsi"/>
+          <w:b/>
+          <w:sz w:val="28"/>
+          <w:szCs w:val="28"/>
           <w:shd w:val="clear" w:color="auto" w:fill="FFFFFF"/>
         </w:rPr>
         <w:t xml:space="preserve"> </w:t>
@@ -1194,7 +1155,7 @@
         <v:path o:extrusionok="f" gradientshapeok="t" o:connecttype="rect"/>
         <o:lock v:ext="edit" aspectratio="t"/>
       </v:shapetype>
-      <v:shape id="_x0000_i1028" type="#_x0000_t75" style="width:68.6pt;height:33.3pt;visibility:visible;mso-wrap-style:square" o:bullet="t">
+      <v:shape id="_x0000_i1038" type="#_x0000_t75" style="width:68.6pt;height:33.3pt;visibility:visible;mso-wrap-style:square" o:bullet="t">
         <v:imagedata r:id="rId1" o:title=""/>
       </v:shape>
     </w:pict>
@@ -1931,7 +1892,7 @@
   <a:extraClrSchemeLst/>
   <a:extLst>
     <a:ext uri="{05A4C25C-085E-4340-85A3-A5531E510DB2}">
-      <thm15:themeFamily xmlns="" xmlns:thm15="http://schemas.microsoft.com/office/thememl/2012/main" name="Office Theme" id="{62F939B6-93AF-4DB8-9C6B-D6C7DFDC589F}" vid="{4A3C46E8-61CC-4603-A589-7422A47A8E4A}"/>
+      <thm15:themeFamily xmlns:thm15="http://schemas.microsoft.com/office/thememl/2012/main" xmlns="" name="Office Theme" id="{62F939B6-93AF-4DB8-9C6B-D6C7DFDC589F}" vid="{4A3C46E8-61CC-4603-A589-7422A47A8E4A}"/>
     </a:ext>
   </a:extLst>
 </a:theme>

</xml_diff>